<commit_message>
It was included new CDI board pictures and update the project explanation file
</commit_message>
<xml_diff>
--- a/CDI/Project_Detailed_Explanation.docx
+++ b/CDI/Project_Detailed_Explanation.docx
@@ -3514,19 +3514,7 @@
         <w:rPr>
           <w:lang w:val="en-US"/>
         </w:rPr>
-        <w:t xml:space="preserve">To assure unexpected </w:t>
-      </w:r>
-      <w:r>
-        <w:rPr>
-          <w:lang w:val="en-US"/>
-        </w:rPr>
-        <w:t xml:space="preserve">software </w:t>
-      </w:r>
-      <w:r>
-        <w:rPr>
-          <w:lang w:val="en-US"/>
-        </w:rPr>
-        <w:t>behaviors I activated the IWDG</w:t>
+        <w:t>To assure unexpected software behaviors I activated the IWDG</w:t>
       </w:r>
       <w:r>
         <w:rPr>
@@ -3718,6 +3706,72 @@
           <w:lang w:val="en-US"/>
         </w:rPr>
         <w:t xml:space="preserve"> oscillator, I decided to return to this first solution because when I used PWM to control the oscillator, in high engine speeds the voltage discharger to capacitor was reduced a lot the voltage output, using an only pulse the efficiency was increased…</w:t>
+      </w:r>
+    </w:p>
+    <w:p>
+      <w:pPr>
+        <w:rPr>
+          <w:lang w:val="en-US"/>
+        </w:rPr>
+      </w:pPr>
+    </w:p>
+    <w:p>
+      <w:pPr>
+        <w:rPr>
+          <w:lang w:val="en-US"/>
+        </w:rPr>
+      </w:pPr>
+      <w:r>
+        <w:rPr>
+          <w:lang w:val="en-US"/>
+        </w:rPr>
+        <w:t>About simulator</w:t>
+      </w:r>
+    </w:p>
+    <w:p>
+      <w:pPr>
+        <w:rPr>
+          <w:lang w:val="en-US"/>
+        </w:rPr>
+      </w:pPr>
+      <w:r>
+        <w:rPr>
+          <w:lang w:val="en-US"/>
+        </w:rPr>
+        <w:t>To implement the simulator, It was created a DC motor driver (for brushed motor) controlled by</w:t>
+      </w:r>
+      <w:r>
+        <w:rPr>
+          <w:lang w:val="en-US"/>
+        </w:rPr>
+        <w:t xml:space="preserve"> </w:t>
+      </w:r>
+      <w:proofErr w:type="spellStart"/>
+      <w:r>
+        <w:rPr>
+          <w:lang w:val="en-US"/>
+        </w:rPr>
+        <w:t>bluepill</w:t>
+      </w:r>
+      <w:proofErr w:type="spellEnd"/>
+      <w:r>
+        <w:rPr>
+          <w:lang w:val="en-US"/>
+        </w:rPr>
+        <w:t xml:space="preserve"> board, the idea is to implement a digital PI controller to maintain the motor speed constantly and create a calibrate curve to generate different engine motor speed simulations and create many scenarios to validate the CDI logic and circuit.</w:t>
+      </w:r>
+    </w:p>
+    <w:p>
+      <w:pPr>
+        <w:rPr>
+          <w:lang w:val="en-US"/>
+        </w:rPr>
+      </w:pPr>
+      <w:r>
+        <w:rPr>
+          <w:lang w:val="en-US"/>
+        </w:rPr>
+        <w:t xml:space="preserve">To start the code I used the same software that I used to create the CDI, for this reason maybe I need to create some </w:t>
       </w:r>
       <w:bookmarkStart w:id="0" w:name="_GoBack"/>
       <w:bookmarkEnd w:id="0"/>

</xml_diff>

<commit_message>
Revert "It was included new CDI board pictures and update the project explanation file"
This reverts commit fa02ed34f85e874640aa8c38ddccb943f32a3e99.
</commit_message>
<xml_diff>
--- a/CDI/Project_Detailed_Explanation.docx
+++ b/CDI/Project_Detailed_Explanation.docx
@@ -3514,7 +3514,19 @@
         <w:rPr>
           <w:lang w:val="en-US"/>
         </w:rPr>
-        <w:t>To assure unexpected software behaviors I activated the IWDG</w:t>
+        <w:t xml:space="preserve">To assure unexpected </w:t>
+      </w:r>
+      <w:r>
+        <w:rPr>
+          <w:lang w:val="en-US"/>
+        </w:rPr>
+        <w:t xml:space="preserve">software </w:t>
+      </w:r>
+      <w:r>
+        <w:rPr>
+          <w:lang w:val="en-US"/>
+        </w:rPr>
+        <w:t>behaviors I activated the IWDG</w:t>
       </w:r>
       <w:r>
         <w:rPr>
@@ -3706,72 +3718,6 @@
           <w:lang w:val="en-US"/>
         </w:rPr>
         <w:t xml:space="preserve"> oscillator, I decided to return to this first solution because when I used PWM to control the oscillator, in high engine speeds the voltage discharger to capacitor was reduced a lot the voltage output, using an only pulse the efficiency was increased…</w:t>
-      </w:r>
-    </w:p>
-    <w:p>
-      <w:pPr>
-        <w:rPr>
-          <w:lang w:val="en-US"/>
-        </w:rPr>
-      </w:pPr>
-    </w:p>
-    <w:p>
-      <w:pPr>
-        <w:rPr>
-          <w:lang w:val="en-US"/>
-        </w:rPr>
-      </w:pPr>
-      <w:r>
-        <w:rPr>
-          <w:lang w:val="en-US"/>
-        </w:rPr>
-        <w:t>About simulator</w:t>
-      </w:r>
-    </w:p>
-    <w:p>
-      <w:pPr>
-        <w:rPr>
-          <w:lang w:val="en-US"/>
-        </w:rPr>
-      </w:pPr>
-      <w:r>
-        <w:rPr>
-          <w:lang w:val="en-US"/>
-        </w:rPr>
-        <w:t>To implement the simulator, It was created a DC motor driver (for brushed motor) controlled by</w:t>
-      </w:r>
-      <w:r>
-        <w:rPr>
-          <w:lang w:val="en-US"/>
-        </w:rPr>
-        <w:t xml:space="preserve"> </w:t>
-      </w:r>
-      <w:proofErr w:type="spellStart"/>
-      <w:r>
-        <w:rPr>
-          <w:lang w:val="en-US"/>
-        </w:rPr>
-        <w:t>bluepill</w:t>
-      </w:r>
-      <w:proofErr w:type="spellEnd"/>
-      <w:r>
-        <w:rPr>
-          <w:lang w:val="en-US"/>
-        </w:rPr>
-        <w:t xml:space="preserve"> board, the idea is to implement a digital PI controller to maintain the motor speed constantly and create a calibrate curve to generate different engine motor speed simulations and create many scenarios to validate the CDI logic and circuit.</w:t>
-      </w:r>
-    </w:p>
-    <w:p>
-      <w:pPr>
-        <w:rPr>
-          <w:lang w:val="en-US"/>
-        </w:rPr>
-      </w:pPr>
-      <w:r>
-        <w:rPr>
-          <w:lang w:val="en-US"/>
-        </w:rPr>
-        <w:t xml:space="preserve">To start the code I used the same software that I used to create the CDI, for this reason maybe I need to create some </w:t>
       </w:r>
       <w:bookmarkStart w:id="0" w:name="_GoBack"/>
       <w:bookmarkEnd w:id="0"/>

</xml_diff>